<commit_message>
CISC 897 Assignment #6 - Really (?) finished it, still need to append Gantt chart
</commit_message>
<xml_diff>
--- a/CISC897/Assignments/Assignment6/ChurchAssignment6.docx
+++ b/CISC897/Assignments/Assignment6/ChurchAssignment6.docx
@@ -27,10 +27,7 @@
         </w:numPr>
       </w:pPr>
       <w:r>
-        <w:t>I am in the process of writing a Python module for 3DSlicer</w:t>
-      </w:r>
-      <w:r>
-        <w:t xml:space="preserve"> (</w:t>
+        <w:t>I am in the process of writing a Python module for 3DSlicer (</w:t>
       </w:r>
       <w:hyperlink r:id="rId7" w:history="1">
         <w:r>
@@ -41,10 +38,7 @@
         </w:r>
       </w:hyperlink>
       <w:r>
-        <w:t>)</w:t>
-      </w:r>
-      <w:r>
-        <w:t xml:space="preserve"> which </w:t>
+        <w:t xml:space="preserve">) which </w:t>
       </w:r>
       <w:r>
         <w:t>introduces 3 kinds of errors into the landmark points. These errors are meant to simulate likely imperfections in real ultrasound data. It then writes them to a .csv file in a suitable format to be read by a C++ program</w:t>
@@ -117,6 +111,18 @@
       <w:pPr>
         <w:pStyle w:val="ListParagraph"/>
         <w:numPr>
+          <w:ilvl w:val="1"/>
+          <w:numId w:val="4"/>
+        </w:numPr>
+      </w:pPr>
+      <w:r>
+        <w:t>Once I create a functional framework where I can implement and experiment with alternative network configurations and architectures, I will have reached a natural rollback point. Whatever particular neural network techniques I try, they can be adopted or abandoned as classes in the program. Non-approach-specific tools constitute much of the program, which provide building blocks for alternative approaches.</w:t>
+      </w:r>
+    </w:p>
+    <w:p>
+      <w:pPr>
+        <w:pStyle w:val="ListParagraph"/>
+        <w:numPr>
           <w:ilvl w:val="0"/>
           <w:numId w:val="4"/>
         </w:numPr>
@@ -141,6 +147,18 @@
       <w:pPr>
         <w:pStyle w:val="ListParagraph"/>
         <w:numPr>
+          <w:ilvl w:val="1"/>
+          <w:numId w:val="4"/>
+        </w:numPr>
+      </w:pPr>
+      <w:r>
+        <w:t>After submitting the summary manuscript in the summer, I noticed that it created something like a rollback point. The submitted PDF, and all of its supporting data, images, etc… form a snapshot of that aspect of my work at that time.</w:t>
+      </w:r>
+    </w:p>
+    <w:p>
+      <w:pPr>
+        <w:pStyle w:val="ListParagraph"/>
+        <w:numPr>
           <w:ilvl w:val="0"/>
           <w:numId w:val="4"/>
         </w:numPr>
@@ -158,13 +176,7 @@
         </w:numPr>
       </w:pPr>
       <w:r>
-        <w:t xml:space="preserve">I will probably begin writing this once I am generating rudimentary results from the neural network. The deadline for this is </w:t>
-      </w:r>
-      <w:r>
-        <w:t>mid-December</w:t>
-      </w:r>
-      <w:r>
-        <w:t>.</w:t>
+        <w:t>I will probably begin writing this once I am generating rudimentary results from the neural network. The deadline for this is mid-December.</w:t>
       </w:r>
     </w:p>
     <w:p>
@@ -188,10 +200,8 @@
         </w:numPr>
       </w:pPr>
       <w:r>
-        <w:t>I am unsure of my research plan next semester. It may be that my supervisor suggests a new aspect of this project, and I pursue novel topics for some time.</w:t>
-      </w:r>
-      <w:r>
-        <w:t xml:space="preserve"> </w:t>
+        <w:lastRenderedPageBreak/>
+        <w:t>Having presumably developed some functional neural network program during the fall semester, and identifying that as a good rollback point, the beginning of the winter semester would be a good time to discuss progress with my supervisor.</w:t>
       </w:r>
     </w:p>
     <w:p>
@@ -203,12 +213,48 @@
         </w:numPr>
       </w:pPr>
       <w:r>
-        <w:t>For lack of a better plan, and because I will need to improve it, I list investigating alternative network structures and functionalities as a final, ongoing task on the Gantt chart. I do not expect the path to graduation to be so direct. There’s at least the matter of a thesis and defense, but placing those on the Gantt chart would</w:t>
+        <w:t xml:space="preserve">This could save me from collecting useless or irrelevant data as I refine various approaches. </w:t>
+      </w:r>
+    </w:p>
+    <w:p>
+      <w:pPr>
+        <w:pStyle w:val="ListParagraph"/>
+        <w:numPr>
+          <w:ilvl w:val="1"/>
+          <w:numId w:val="4"/>
+        </w:numPr>
+      </w:pPr>
+      <w:r>
+        <w:t>He might suggest pursuing different aspects of the project which are needed to develop a desired clinical system, changing the course of my work.</w:t>
       </w:r>
       <w:bookmarkStart w:id="0" w:name="_GoBack"/>
       <w:bookmarkEnd w:id="0"/>
-      <w:r>
-        <w:t xml:space="preserve"> just be a guess.</w:t>
+    </w:p>
+    <w:p>
+      <w:pPr>
+        <w:pStyle w:val="ListParagraph"/>
+        <w:numPr>
+          <w:ilvl w:val="0"/>
+          <w:numId w:val="4"/>
+        </w:numPr>
+      </w:pPr>
+      <w:r>
+        <w:t>I am unsure of my research plan next semester. It may be that my supervisor suggests a new aspect of this project, and I pursue novel topics for some time.</w:t>
+      </w:r>
+      <w:r>
+        <w:t xml:space="preserve"> </w:t>
+      </w:r>
+    </w:p>
+    <w:p>
+      <w:pPr>
+        <w:pStyle w:val="ListParagraph"/>
+        <w:numPr>
+          <w:ilvl w:val="1"/>
+          <w:numId w:val="4"/>
+        </w:numPr>
+      </w:pPr>
+      <w:r>
+        <w:t>For lack of a better plan, and because I will need to improve it, I list investigating alternative network structures and functionalities as a final, ongoing task on the Gantt chart. I do not expect the path to graduation to be so direct. There’s at least the matter of a thesis and defense, but placing those on the Gantt chart would just be a guess.</w:t>
       </w:r>
     </w:p>
     <w:p>
@@ -216,7 +262,6 @@
         <w:pStyle w:val="Heading1"/>
       </w:pPr>
       <w:r>
-        <w:lastRenderedPageBreak/>
         <w:t>Task 2</w:t>
       </w:r>
     </w:p>
@@ -345,15 +390,7 @@
         </w:numPr>
       </w:pPr>
       <w:r>
-        <w:t xml:space="preserve">Statistical means for detecting outliers could build on those for missing value estimation by comparing the point location to its ‘expected’ location, </w:t>
-      </w:r>
-      <w:proofErr w:type="spellStart"/>
-      <w:r>
-        <w:t>were</w:t>
-      </w:r>
-      <w:proofErr w:type="spellEnd"/>
-      <w:r>
-        <w:t xml:space="preserve"> it missing.</w:t>
+        <w:t>Statistical means for detecting outliers could build on those for missing value estimation by comparing the point location to its ‘expected’ location, were it missing.</w:t>
       </w:r>
       <w:r>
         <w:t xml:space="preserve"> </w:t>
@@ -392,10 +429,11 @@
         </w:numPr>
       </w:pPr>
       <w:r>
+        <w:lastRenderedPageBreak/>
         <w:t xml:space="preserve">I should expect an ongoing learning curve for any neural network implementation. </w:t>
       </w:r>
       <w:r>
-        <w:t>As with my tentative neural network to estimate curvature angles, my choice of design is limited by knowledge and experience. My current neural networks class has given me the basic understanding needed to investigate some common network types, but ongoing learning will give me access to more throughout my Master’s.</w:t>
+        <w:t>As with my tentative neural network to estimate curvature angles, my choice of design is limited by knowledge and experience. My neural networks class has given me the basic understanding needed to investigate some common network types, but ongoing learning will give me access to more throughout my Master’s.</w:t>
       </w:r>
     </w:p>
     <w:p>
@@ -443,7 +481,6 @@
         </w:numPr>
       </w:pPr>
       <w:r>
-        <w:lastRenderedPageBreak/>
         <w:t>With one input node for each landmark point, and a single output, this network will be trained to estimate the patient’s spinal curvature.</w:t>
       </w:r>
     </w:p>
@@ -467,22 +504,10 @@
         <w:t xml:space="preserve"> are: </w:t>
       </w:r>
       <w:r>
-        <w:t xml:space="preserve">estimation error </w:t>
-      </w:r>
-      <w:r>
-        <w:t>(averaged over the test set)</w:t>
-      </w:r>
-      <w:r>
-        <w:t xml:space="preserve"> with respect to the three</w:t>
-      </w:r>
-      <w:r>
-        <w:t xml:space="preserve"> error types in the input data; </w:t>
-      </w:r>
-      <w:r>
-        <w:t>estimation error with respect to training set size for fixed input degradation</w:t>
-      </w:r>
-      <w:r>
-        <w:t>; and estimation error with respect to curvature magnitude.</w:t>
+        <w:t>estimation error (averaged over the test set) with respect to the three</w:t>
+      </w:r>
+      <w:r>
+        <w:t xml:space="preserve"> error types in the input data; estimation error with respect to training set size for fixed input degradation; and estimation error with respect to curvature magnitude.</w:t>
       </w:r>
     </w:p>
     <w:p>
@@ -586,6 +611,7 @@
         </w:numPr>
       </w:pPr>
       <w:r>
+        <w:lastRenderedPageBreak/>
         <w:t>I know (or remember) very little of the statistical tests used to compare my results to those of others.</w:t>
       </w:r>
     </w:p>
@@ -667,7 +693,6 @@
         </w:numPr>
       </w:pPr>
       <w:r>
-        <w:lastRenderedPageBreak/>
         <w:t>As with [Chen2011], these are simple statistics I can compute in Excel</w:t>
       </w:r>
       <w:r>
@@ -703,8 +728,6 @@
       </w:r>
       <w:r>
         <w:tab/>
-      </w:r>
-      <w:r>
         <w:t xml:space="preserve">W. Chen, E. H. M. Low, and L. H. Le, “Using Ultrasound Imaging to Identify Landmarks in </w:t>
       </w:r>
       <w:r>
@@ -715,8 +738,6 @@
       </w:r>
       <w:r>
         <w:tab/>
-      </w:r>
-      <w:r>
         <w:t>Vertebra Models to Assess Spinal Deformity”, 33</w:t>
       </w:r>
       <w:r>
@@ -736,10 +757,7 @@
       </w:r>
       <w:r>
         <w:tab/>
-        <w:t xml:space="preserve">the IEEE </w:t>
-      </w:r>
-      <w:r>
-        <w:t>EMBS 2011.</w:t>
+        <w:t>the IEEE EMBS 2011.</w:t>
       </w:r>
     </w:p>
     <w:p>
@@ -748,36 +766,7 @@
       </w:r>
       <w:r>
         <w:tab/>
-      </w:r>
-      <w:r>
-        <w:t xml:space="preserve">T. Ungi, F. King, M. </w:t>
-      </w:r>
-      <w:proofErr w:type="spellStart"/>
-      <w:r>
-        <w:t>Kempston</w:t>
-      </w:r>
-      <w:proofErr w:type="spellEnd"/>
-      <w:r>
-        <w:t>, Z. Keri, A. Lasso, P. Mousavi, J</w:t>
-      </w:r>
-      <w:r>
-        <w:t xml:space="preserve">. </w:t>
-      </w:r>
-      <w:proofErr w:type="spellStart"/>
-      <w:r>
-        <w:t>Rudan</w:t>
-      </w:r>
-      <w:proofErr w:type="spellEnd"/>
-      <w:r>
-        <w:t xml:space="preserve">, D. P. </w:t>
-      </w:r>
-      <w:proofErr w:type="spellStart"/>
-      <w:r>
-        <w:t>Borschneck</w:t>
-      </w:r>
-      <w:proofErr w:type="spellEnd"/>
-      <w:r>
-        <w:t xml:space="preserve">, </w:t>
+        <w:t xml:space="preserve">T. Ungi, F. King, M. Kempston, Z. Keri, A. Lasso, P. Mousavi, J. Rudan, D. P. Borschneck, </w:t>
       </w:r>
       <w:r>
         <w:tab/>
@@ -787,10 +776,7 @@
       </w:r>
       <w:r>
         <w:tab/>
-        <w:t xml:space="preserve">and </w:t>
-      </w:r>
-      <w:r>
-        <w:t xml:space="preserve">G. Fichtinger, “Spinal Curvature Measurement by Tracked Ultrasound Snapshots”, </w:t>
+        <w:t xml:space="preserve">and G. Fichtinger, “Spinal Curvature Measurement by Tracked Ultrasound Snapshots”, </w:t>
       </w:r>
       <w:r>
         <w:tab/>
@@ -800,8 +786,6 @@
       </w:r>
       <w:r>
         <w:tab/>
-      </w:r>
-      <w:r>
         <w:t xml:space="preserve">Ultrasound in </w:t>
       </w:r>
       <w:r>

</xml_diff>

<commit_message>
CISC 897 Assignment #6 - Produced deliverable .pdf version
</commit_message>
<xml_diff>
--- a/CISC897/Assignments/Assignment6/ChurchAssignment6.docx
+++ b/CISC897/Assignments/Assignment6/ChurchAssignment6.docx
@@ -29,7 +29,7 @@
       <w:r>
         <w:t>I am in the process of writing a Python module for 3DSlicer (</w:t>
       </w:r>
-      <w:hyperlink r:id="rId7" w:history="1">
+      <w:hyperlink r:id="rId8" w:history="1">
         <w:r>
           <w:rPr>
             <w:rStyle w:val="Hyperlink"/>
@@ -56,7 +56,13 @@
         </w:numPr>
       </w:pPr>
       <w:r>
-        <w:t>This has begun because it is part of my CISC 874 project, and therefore, has a deadline in early December. Although this is reflected in my Gantt chart, I do not expect it to be definitive. I will probably return to this program after December and try to make the simulated errors more realistic.</w:t>
+        <w:t>This has begun because it is part of my CISC 874 project, and therefore, has a deadline in early December. Although this is reflected in my Gantt chart</w:t>
+      </w:r>
+      <w:r>
+        <w:t xml:space="preserve"> (Figure 1)</w:t>
+      </w:r>
+      <w:r>
+        <w:t>, I do not expect it to be definitive. I will probably return to this program after December and try to make the simulated errors more realistic.</w:t>
       </w:r>
     </w:p>
     <w:p>
@@ -68,7 +74,12 @@
         </w:numPr>
       </w:pPr>
       <w:r>
-        <w:t>Since the structure of the data reflects the structure of the neural network (one input node for each datum in a scan), and some points will be deleted in the previous program, some means of completing the data set will probably be necessary. A number of missing value estimation techniques are available including regression analysis and, again, neural networks.</w:t>
+        <w:t>Since the structure of the data reflects the structure of the neural network (one input node for each datum in a scan), and some points will be deleted in the previous program, some means of completing the data set will probably be necessary. A number of missing value estimation tec</w:t>
+      </w:r>
+      <w:bookmarkStart w:id="0" w:name="_GoBack"/>
+      <w:bookmarkEnd w:id="0"/>
+      <w:r>
+        <w:t>hniques are available including regression analysis and, again, neural networks.</w:t>
       </w:r>
     </w:p>
     <w:p>
@@ -152,7 +163,15 @@
         </w:numPr>
       </w:pPr>
       <w:r>
-        <w:t>After submitting the summary manuscript in the summer, I noticed that it created something like a rollback point. The submitted PDF, and all of its supporting data, images, etc… form a snapshot of that aspect of my work at that time.</w:t>
+        <w:t xml:space="preserve">After submitting the summary manuscript in the summer, I noticed that it created something like a rollback point. The submitted PDF, and all of its supporting data, images, </w:t>
+      </w:r>
+      <w:proofErr w:type="spellStart"/>
+      <w:r>
+        <w:t>etc</w:t>
+      </w:r>
+      <w:proofErr w:type="spellEnd"/>
+      <w:r>
+        <w:t>… form a snapshot of that aspect of my work at that time.</w:t>
       </w:r>
     </w:p>
     <w:p>
@@ -227,8 +246,6 @@
       <w:r>
         <w:t>He might suggest pursuing different aspects of the project which are needed to develop a desired clinical system, changing the course of my work.</w:t>
       </w:r>
-      <w:bookmarkStart w:id="0" w:name="_GoBack"/>
-      <w:bookmarkEnd w:id="0"/>
     </w:p>
     <w:p>
       <w:pPr>
@@ -259,6 +276,77 @@
     </w:p>
     <w:p>
       <w:pPr>
+        <w:keepNext/>
+      </w:pPr>
+      <w:r>
+        <w:rPr>
+          <w:noProof/>
+          <w:lang w:eastAsia="en-CA"/>
+        </w:rPr>
+        <w:drawing>
+          <wp:inline distT="0" distB="0" distL="0" distR="0">
+            <wp:extent cx="5943600" cy="946785"/>
+            <wp:effectExtent l="0" t="0" r="0" b="5715"/>
+            <wp:docPr id="3" name="Picture 3"/>
+            <wp:cNvGraphicFramePr>
+              <a:graphicFrameLocks xmlns:a="http://schemas.openxmlformats.org/drawingml/2006/main" noChangeAspect="1"/>
+            </wp:cNvGraphicFramePr>
+            <a:graphic xmlns:a="http://schemas.openxmlformats.org/drawingml/2006/main">
+              <a:graphicData uri="http://schemas.openxmlformats.org/drawingml/2006/picture">
+                <pic:pic xmlns:pic="http://schemas.openxmlformats.org/drawingml/2006/picture">
+                  <pic:nvPicPr>
+                    <pic:cNvPr id="3" name="GanttChart.PNG"/>
+                    <pic:cNvPicPr/>
+                  </pic:nvPicPr>
+                  <pic:blipFill>
+                    <a:blip r:embed="rId9" cstate="print">
+                      <a:extLst>
+                        <a:ext uri="{28A0092B-C50C-407E-A947-70E740481C1C}">
+                          <a14:useLocalDpi xmlns:a14="http://schemas.microsoft.com/office/drawing/2010/main" val="0"/>
+                        </a:ext>
+                      </a:extLst>
+                    </a:blip>
+                    <a:stretch>
+                      <a:fillRect/>
+                    </a:stretch>
+                  </pic:blipFill>
+                  <pic:spPr>
+                    <a:xfrm>
+                      <a:off x="0" y="0"/>
+                      <a:ext cx="5943600" cy="946785"/>
+                    </a:xfrm>
+                    <a:prstGeom prst="rect">
+                      <a:avLst/>
+                    </a:prstGeom>
+                  </pic:spPr>
+                </pic:pic>
+              </a:graphicData>
+            </a:graphic>
+          </wp:inline>
+        </w:drawing>
+      </w:r>
+    </w:p>
+    <w:p>
+      <w:pPr>
+        <w:pStyle w:val="Caption"/>
+      </w:pPr>
+      <w:r>
+        <w:t xml:space="preserve">Figure </w:t>
+      </w:r>
+      <w:fldSimple w:instr=" SEQ Figure \* ARABIC ">
+        <w:r>
+          <w:rPr>
+            <w:noProof/>
+          </w:rPr>
+          <w:t>1</w:t>
+        </w:r>
+      </w:fldSimple>
+      <w:r>
+        <w:t>: Gantt chart of current research plan timeline</w:t>
+      </w:r>
+    </w:p>
+    <w:p>
+      <w:pPr>
         <w:pStyle w:val="Heading1"/>
       </w:pPr>
       <w:r>
@@ -405,6 +493,7 @@
         </w:numPr>
       </w:pPr>
       <w:r>
+        <w:lastRenderedPageBreak/>
         <w:t>Same as above.</w:t>
       </w:r>
     </w:p>
@@ -429,7 +518,6 @@
         </w:numPr>
       </w:pPr>
       <w:r>
-        <w:lastRenderedPageBreak/>
         <w:t xml:space="preserve">I should expect an ongoing learning curve for any neural network implementation. </w:t>
       </w:r>
       <w:r>
@@ -584,6 +672,7 @@
     </w:p>
     <w:p>
       <w:r>
+        <w:lastRenderedPageBreak/>
         <w:t>Visualizing the results from my experiment should be easy with Excel. Interpreting those results and evaluating my method on their basis will be new to me.</w:t>
       </w:r>
       <w:r>
@@ -611,7 +700,6 @@
         </w:numPr>
       </w:pPr>
       <w:r>
-        <w:lastRenderedPageBreak/>
         <w:t>I know (or remember) very little of the statistical tests used to compare my results to those of others.</w:t>
       </w:r>
     </w:p>
@@ -766,7 +854,31 @@
       </w:r>
       <w:r>
         <w:tab/>
-        <w:t xml:space="preserve">T. Ungi, F. King, M. Kempston, Z. Keri, A. Lasso, P. Mousavi, J. Rudan, D. P. Borschneck, </w:t>
+        <w:t xml:space="preserve">T. Ungi, F. King, M. </w:t>
+      </w:r>
+      <w:proofErr w:type="spellStart"/>
+      <w:r>
+        <w:t>Kempston</w:t>
+      </w:r>
+      <w:proofErr w:type="spellEnd"/>
+      <w:r>
+        <w:t xml:space="preserve">, Z. Keri, A. Lasso, P. Mousavi, J. </w:t>
+      </w:r>
+      <w:proofErr w:type="spellStart"/>
+      <w:r>
+        <w:t>Rudan</w:t>
+      </w:r>
+      <w:proofErr w:type="spellEnd"/>
+      <w:r>
+        <w:t xml:space="preserve">, D. P. </w:t>
+      </w:r>
+      <w:proofErr w:type="spellStart"/>
+      <w:r>
+        <w:t>Borschneck</w:t>
+      </w:r>
+      <w:proofErr w:type="spellEnd"/>
+      <w:r>
+        <w:t xml:space="preserve">, </w:t>
       </w:r>
       <w:r>
         <w:tab/>
@@ -795,7 +907,7 @@
     </w:p>
     <w:p/>
     <w:sectPr>
-      <w:headerReference w:type="default" r:id="rId8"/>
+      <w:headerReference w:type="default" r:id="rId10"/>
       <w:pgSz w:w="12240" w:h="15840"/>
       <w:pgMar w:top="1440" w:right="1440" w:bottom="1440" w:left="1440" w:header="708" w:footer="708" w:gutter="0"/>
       <w:cols w:space="708"/>
@@ -1866,6 +1978,25 @@
       <w:u w:val="single"/>
     </w:rPr>
   </w:style>
+  <w:style w:type="paragraph" w:styleId="Caption">
+    <w:name w:val="caption"/>
+    <w:basedOn w:val="Normal"/>
+    <w:next w:val="Normal"/>
+    <w:uiPriority w:val="35"/>
+    <w:unhideWhenUsed/>
+    <w:qFormat/>
+    <w:rsid w:val="0095413B"/>
+    <w:pPr>
+      <w:spacing w:after="200" w:line="240" w:lineRule="auto"/>
+    </w:pPr>
+    <w:rPr>
+      <w:i/>
+      <w:iCs/>
+      <w:color w:val="44546A" w:themeColor="text2"/>
+      <w:sz w:val="18"/>
+      <w:szCs w:val="18"/>
+    </w:rPr>
+  </w:style>
 </w:styles>
 </file>
 
@@ -2128,4 +2259,16 @@
     </a:ext>
   </a:extLst>
 </a:theme>
+</file>
+
+<file path=customXml/item1.xml><?xml version="1.0" encoding="utf-8"?>
+<b:Sources xmlns:b="http://schemas.openxmlformats.org/officeDocument/2006/bibliography" xmlns="http://schemas.openxmlformats.org/officeDocument/2006/bibliography" SelectedStyle="\APASixthEditionOfficeOnline.xsl" StyleName="APA" Version="6"/>
+</file>
+
+<file path=customXml/itemProps1.xml><?xml version="1.0" encoding="utf-8"?>
+<ds:datastoreItem xmlns:ds="http://schemas.openxmlformats.org/officeDocument/2006/customXml" ds:itemID="{1EBA434F-AD33-473C-9079-9D04F1815F86}">
+  <ds:schemaRefs>
+    <ds:schemaRef ds:uri="http://schemas.openxmlformats.org/officeDocument/2006/bibliography"/>
+  </ds:schemaRefs>
+</ds:datastoreItem>
 </file>
</xml_diff>